<commit_message>
Se agrego el código para grabar la edad
En el archivo Edad.
</commit_message>
<xml_diff>
--- a/funcionamientoPrograma.docx
+++ b/funcionamientoPrograma.docx
@@ -147,7 +147,7 @@
           <w:sz w:val="32"/>
           <w:szCs w:val="32"/>
         </w:rPr>
-        <w:t xml:space="preserve"> que muestra los años.</w:t>
+        <w:t xml:space="preserve"> que muestra los años y al mismo tiempo graba la edad en el archivo Edad.</w:t>
       </w:r>
     </w:p>
     <w:p>
@@ -496,110 +496,58 @@
     <w:p>
       <w:r>
         <w:lastRenderedPageBreak/>
+        <w:t>Graba edad en el archivo Edad.</w:t>
+      </w:r>
+    </w:p>
+    <w:p>
+      <w:r>
+        <w:rPr>
+          <w:noProof/>
+          <w:lang w:eastAsia="es-EC"/>
+        </w:rPr>
+        <w:drawing>
+          <wp:inline distT="0" distB="0" distL="0" distR="0" wp14:anchorId="3849826A" wp14:editId="23CFE4ED">
+            <wp:extent cx="9777730" cy="5497195"/>
+            <wp:effectExtent l="0" t="0" r="0" b="8255"/>
+            <wp:docPr id="4" name="Imagen 4"/>
+            <wp:cNvGraphicFramePr>
+              <a:graphicFrameLocks xmlns:a="http://schemas.openxmlformats.org/drawingml/2006/main" noChangeAspect="1"/>
+            </wp:cNvGraphicFramePr>
+            <a:graphic xmlns:a="http://schemas.openxmlformats.org/drawingml/2006/main">
+              <a:graphicData uri="http://schemas.openxmlformats.org/drawingml/2006/picture">
+                <pic:pic xmlns:pic="http://schemas.openxmlformats.org/drawingml/2006/picture">
+                  <pic:nvPicPr>
+                    <pic:cNvPr id="1" name=""/>
+                    <pic:cNvPicPr/>
+                  </pic:nvPicPr>
+                  <pic:blipFill>
+                    <a:blip r:embed="rId7"/>
+                    <a:stretch>
+                      <a:fillRect/>
+                    </a:stretch>
+                  </pic:blipFill>
+                  <pic:spPr>
+                    <a:xfrm>
+                      <a:off x="0" y="0"/>
+                      <a:ext cx="9777730" cy="5497195"/>
+                    </a:xfrm>
+                    <a:prstGeom prst="rect">
+                      <a:avLst/>
+                    </a:prstGeom>
+                  </pic:spPr>
+                </pic:pic>
+              </a:graphicData>
+            </a:graphic>
+          </wp:inline>
+        </w:drawing>
+      </w:r>
+    </w:p>
+    <w:p/>
+    <w:p/>
+    <w:p>
+      <w:r>
+        <w:lastRenderedPageBreak/>
         <w:t>CÓDIGO FUENTE</w:t>
-      </w:r>
-    </w:p>
-    <w:p>
-      <w:pPr>
-        <w:spacing w:after="0" w:line="240" w:lineRule="auto"/>
-      </w:pPr>
-      <w:proofErr w:type="spellStart"/>
-      <w:proofErr w:type="gramStart"/>
-      <w:r>
-        <w:t>package</w:t>
-      </w:r>
-      <w:proofErr w:type="spellEnd"/>
-      <w:proofErr w:type="gramEnd"/>
-      <w:r>
-        <w:t xml:space="preserve"> edad;</w:t>
-      </w:r>
-    </w:p>
-    <w:p>
-      <w:pPr>
-        <w:spacing w:after="0" w:line="240" w:lineRule="auto"/>
-      </w:pPr>
-      <w:proofErr w:type="spellStart"/>
-      <w:proofErr w:type="gramStart"/>
-      <w:r>
-        <w:t>import</w:t>
-      </w:r>
-      <w:proofErr w:type="spellEnd"/>
-      <w:proofErr w:type="gramEnd"/>
-      <w:r>
-        <w:t xml:space="preserve"> </w:t>
-      </w:r>
-      <w:proofErr w:type="spellStart"/>
-      <w:r>
-        <w:t>java.util.Calendar</w:t>
-      </w:r>
-      <w:proofErr w:type="spellEnd"/>
-      <w:r>
-        <w:t>;</w:t>
-      </w:r>
-    </w:p>
-    <w:p>
-      <w:pPr>
-        <w:spacing w:after="0" w:line="240" w:lineRule="auto"/>
-      </w:pPr>
-      <w:proofErr w:type="spellStart"/>
-      <w:proofErr w:type="gramStart"/>
-      <w:r>
-        <w:t>import</w:t>
-      </w:r>
-      <w:proofErr w:type="spellEnd"/>
-      <w:proofErr w:type="gramEnd"/>
-      <w:r>
-        <w:t xml:space="preserve"> </w:t>
-      </w:r>
-      <w:proofErr w:type="spellStart"/>
-      <w:r>
-        <w:t>java.util.GregorianCalendar</w:t>
-      </w:r>
-      <w:proofErr w:type="spellEnd"/>
-      <w:r>
-        <w:t>;</w:t>
-      </w:r>
-    </w:p>
-    <w:p>
-      <w:pPr>
-        <w:spacing w:after="0" w:line="240" w:lineRule="auto"/>
-      </w:pPr>
-      <w:r>
-        <w:t>/**</w:t>
-      </w:r>
-    </w:p>
-    <w:p>
-      <w:pPr>
-        <w:spacing w:after="0" w:line="240" w:lineRule="auto"/>
-      </w:pPr>
-      <w:r>
-        <w:t xml:space="preserve"> *</w:t>
-      </w:r>
-    </w:p>
-    <w:p>
-      <w:pPr>
-        <w:spacing w:after="0" w:line="240" w:lineRule="auto"/>
-      </w:pPr>
-      <w:r>
-        <w:t xml:space="preserve"> * @</w:t>
-      </w:r>
-      <w:proofErr w:type="spellStart"/>
-      <w:proofErr w:type="gramStart"/>
-      <w:r>
-        <w:t>author</w:t>
-      </w:r>
-      <w:proofErr w:type="spellEnd"/>
-      <w:proofErr w:type="gramEnd"/>
-      <w:r>
-        <w:t xml:space="preserve"> Alberto Alarcon</w:t>
-      </w:r>
-    </w:p>
-    <w:p>
-      <w:pPr>
-        <w:spacing w:after="0" w:line="240" w:lineRule="auto"/>
-      </w:pPr>
-      <w:r>
-        <w:t xml:space="preserve"> */</w:t>
       </w:r>
     </w:p>
     <w:p>
@@ -836,7 +784,7 @@
       </w:r>
       <w:r>
         <w:tab/>
-        <w:t>// Mostramos el resultado de llamar a la función calcular pasando</w:t>
+        <w:t>// Mostramos el resultado de llamar a la funciÃ³n calcular pasando</w:t>
       </w:r>
     </w:p>
     <w:p>
@@ -872,6 +820,273 @@
         <w:spacing w:after="0" w:line="240" w:lineRule="auto"/>
       </w:pPr>
       <w:r>
+        <w:t xml:space="preserve">                  </w:t>
+      </w:r>
+      <w:proofErr w:type="spellStart"/>
+      <w:proofErr w:type="gramStart"/>
+      <w:r>
+        <w:t>int</w:t>
+      </w:r>
+      <w:proofErr w:type="spellEnd"/>
+      <w:proofErr w:type="gramEnd"/>
+      <w:r>
+        <w:t xml:space="preserve"> edad = calcular(new </w:t>
+      </w:r>
+      <w:proofErr w:type="spellStart"/>
+      <w:r>
+        <w:t>GregorianCalendar</w:t>
+      </w:r>
+      <w:proofErr w:type="spellEnd"/>
+      <w:r>
+        <w:t>(2007,03,14));</w:t>
+      </w:r>
+    </w:p>
+    <w:p>
+      <w:pPr>
+        <w:spacing w:after="0" w:line="240" w:lineRule="auto"/>
+      </w:pPr>
+      <w:r>
+        <w:t xml:space="preserve">        /* Escribe la edad en el fichero Edad*/  </w:t>
+      </w:r>
+    </w:p>
+    <w:p>
+      <w:pPr>
+        <w:spacing w:after="0" w:line="240" w:lineRule="auto"/>
+      </w:pPr>
+      <w:r>
+        <w:t xml:space="preserve">        File archivo;</w:t>
+      </w:r>
+    </w:p>
+    <w:p>
+      <w:pPr>
+        <w:spacing w:after="0" w:line="240" w:lineRule="auto"/>
+      </w:pPr>
+      <w:r>
+        <w:t xml:space="preserve">        </w:t>
+      </w:r>
+      <w:proofErr w:type="spellStart"/>
+      <w:r>
+        <w:t>BufferedWriter</w:t>
+      </w:r>
+      <w:proofErr w:type="spellEnd"/>
+      <w:r>
+        <w:t xml:space="preserve"> </w:t>
+      </w:r>
+      <w:proofErr w:type="spellStart"/>
+      <w:r>
+        <w:t>buferescritor</w:t>
+      </w:r>
+      <w:proofErr w:type="spellEnd"/>
+      <w:r>
+        <w:t>;</w:t>
+      </w:r>
+    </w:p>
+    <w:p>
+      <w:pPr>
+        <w:spacing w:after="0" w:line="240" w:lineRule="auto"/>
+      </w:pPr>
+      <w:r>
+        <w:t xml:space="preserve">        </w:t>
+      </w:r>
+      <w:proofErr w:type="spellStart"/>
+      <w:r>
+        <w:t>FileWriter</w:t>
+      </w:r>
+      <w:proofErr w:type="spellEnd"/>
+      <w:r>
+        <w:t xml:space="preserve"> escritor;</w:t>
+      </w:r>
+    </w:p>
+    <w:p>
+      <w:pPr>
+        <w:spacing w:after="0" w:line="240" w:lineRule="auto"/>
+      </w:pPr>
+      <w:r>
+        <w:t xml:space="preserve">        </w:t>
+      </w:r>
+      <w:proofErr w:type="gramStart"/>
+      <w:r>
+        <w:t>try</w:t>
+      </w:r>
+      <w:proofErr w:type="gramEnd"/>
+      <w:r>
+        <w:t xml:space="preserve"> {</w:t>
+      </w:r>
+    </w:p>
+    <w:p>
+      <w:pPr>
+        <w:spacing w:after="0" w:line="240" w:lineRule="auto"/>
+      </w:pPr>
+      <w:r>
+        <w:t xml:space="preserve">            </w:t>
+      </w:r>
+      <w:proofErr w:type="gramStart"/>
+      <w:r>
+        <w:t>escritor</w:t>
+      </w:r>
+      <w:proofErr w:type="gramEnd"/>
+      <w:r>
+        <w:t xml:space="preserve"> = new </w:t>
+      </w:r>
+      <w:proofErr w:type="spellStart"/>
+      <w:r>
+        <w:t>FileWriter</w:t>
+      </w:r>
+      <w:proofErr w:type="spellEnd"/>
+      <w:r>
+        <w:t>("Edad");</w:t>
+      </w:r>
+    </w:p>
+    <w:p>
+      <w:pPr>
+        <w:spacing w:after="0" w:line="240" w:lineRule="auto"/>
+      </w:pPr>
+      <w:r>
+        <w:t xml:space="preserve">            </w:t>
+      </w:r>
+      <w:proofErr w:type="spellStart"/>
+      <w:proofErr w:type="gramStart"/>
+      <w:r>
+        <w:t>buferescritor</w:t>
+      </w:r>
+      <w:proofErr w:type="spellEnd"/>
+      <w:proofErr w:type="gramEnd"/>
+      <w:r>
+        <w:t xml:space="preserve"> = new </w:t>
+      </w:r>
+      <w:proofErr w:type="spellStart"/>
+      <w:r>
+        <w:t>BufferedWriter</w:t>
+      </w:r>
+      <w:proofErr w:type="spellEnd"/>
+      <w:r>
+        <w:t>(escritor);</w:t>
+      </w:r>
+    </w:p>
+    <w:p>
+      <w:pPr>
+        <w:spacing w:after="0" w:line="240" w:lineRule="auto"/>
+      </w:pPr>
+      <w:r>
+        <w:t xml:space="preserve">            </w:t>
+      </w:r>
+      <w:proofErr w:type="spellStart"/>
+      <w:proofErr w:type="gramStart"/>
+      <w:r>
+        <w:t>buferescritor.write</w:t>
+      </w:r>
+      <w:proofErr w:type="spellEnd"/>
+      <w:r>
+        <w:t>(</w:t>
+      </w:r>
+      <w:proofErr w:type="gramEnd"/>
+      <w:r>
+        <w:t>edad);</w:t>
+      </w:r>
+    </w:p>
+    <w:p>
+      <w:pPr>
+        <w:spacing w:after="0" w:line="240" w:lineRule="auto"/>
+      </w:pPr>
+      <w:r>
+        <w:t xml:space="preserve">            </w:t>
+      </w:r>
+      <w:proofErr w:type="spellStart"/>
+      <w:proofErr w:type="gramStart"/>
+      <w:r>
+        <w:t>buferescritor.close</w:t>
+      </w:r>
+      <w:proofErr w:type="spellEnd"/>
+      <w:r>
+        <w:t>(</w:t>
+      </w:r>
+      <w:proofErr w:type="gramEnd"/>
+      <w:r>
+        <w:t>);</w:t>
+      </w:r>
+    </w:p>
+    <w:p>
+      <w:pPr>
+        <w:spacing w:after="0" w:line="240" w:lineRule="auto"/>
+      </w:pPr>
+      <w:r>
+        <w:t xml:space="preserve">            </w:t>
+      </w:r>
+      <w:proofErr w:type="spellStart"/>
+      <w:proofErr w:type="gramStart"/>
+      <w:r>
+        <w:t>escritor.close</w:t>
+      </w:r>
+      <w:proofErr w:type="spellEnd"/>
+      <w:r>
+        <w:t>(</w:t>
+      </w:r>
+      <w:proofErr w:type="gramEnd"/>
+      <w:r>
+        <w:t>);</w:t>
+      </w:r>
+      <w:r>
+        <w:t xml:space="preserve">   </w:t>
+      </w:r>
+    </w:p>
+    <w:p>
+      <w:pPr>
+        <w:spacing w:after="0" w:line="240" w:lineRule="auto"/>
+      </w:pPr>
+      <w:r>
+        <w:t xml:space="preserve">        } </w:t>
+      </w:r>
+      <w:proofErr w:type="gramStart"/>
+      <w:r>
+        <w:t>catch</w:t>
+      </w:r>
+      <w:proofErr w:type="gramEnd"/>
+      <w:r>
+        <w:t xml:space="preserve"> (</w:t>
+      </w:r>
+      <w:proofErr w:type="spellStart"/>
+      <w:r>
+        <w:t>Exception</w:t>
+      </w:r>
+      <w:proofErr w:type="spellEnd"/>
+      <w:r>
+        <w:t xml:space="preserve"> e) {</w:t>
+      </w:r>
+    </w:p>
+    <w:p>
+      <w:pPr>
+        <w:spacing w:after="0" w:line="240" w:lineRule="auto"/>
+      </w:pPr>
+      <w:r>
+        <w:t xml:space="preserve">            </w:t>
+      </w:r>
+      <w:proofErr w:type="spellStart"/>
+      <w:proofErr w:type="gramStart"/>
+      <w:r>
+        <w:t>System.out.println</w:t>
+      </w:r>
+      <w:proofErr w:type="spellEnd"/>
+      <w:r>
+        <w:t>(</w:t>
+      </w:r>
+      <w:proofErr w:type="gramEnd"/>
+      <w:r>
+        <w:t>"error");</w:t>
+      </w:r>
+    </w:p>
+    <w:p>
+      <w:pPr>
+        <w:spacing w:after="0" w:line="240" w:lineRule="auto"/>
+      </w:pPr>
+      <w:r>
+        <w:t xml:space="preserve">        }</w:t>
+      </w:r>
+    </w:p>
+    <w:p>
+      <w:pPr>
+        <w:spacing w:after="0" w:line="240" w:lineRule="auto"/>
+      </w:pPr>
+      <w:r>
         <w:tab/>
       </w:r>
       <w:r>
@@ -896,7 +1111,7 @@
       </w:r>
       <w:proofErr w:type="spellEnd"/>
       <w:r>
-        <w:t>(1977,03,14)));</w:t>
+        <w:t>(2007,03,14)));</w:t>
       </w:r>
     </w:p>
     <w:p>
@@ -934,10 +1149,7 @@
       </w:r>
       <w:proofErr w:type="spellStart"/>
       <w:r>
-        <w:t>in</w:t>
-      </w:r>
-      <w:r>
-        <w:t>t</w:t>
+        <w:t>int</w:t>
       </w:r>
       <w:proofErr w:type="spellEnd"/>
       <w:r>
@@ -956,6 +1168,11 @@
       <w:pPr>
         <w:spacing w:after="0" w:line="240" w:lineRule="auto"/>
       </w:pPr>
+    </w:p>
+    <w:p>
+      <w:pPr>
+        <w:spacing w:after="0" w:line="240" w:lineRule="auto"/>
+      </w:pPr>
       <w:r>
         <w:t xml:space="preserve">        Calendar </w:t>
       </w:r>
@@ -986,11 +1203,26 @@
         <w:spacing w:after="0" w:line="240" w:lineRule="auto"/>
       </w:pPr>
       <w:r>
-        <w:t xml:space="preserve">       </w:t>
-      </w:r>
-      <w:r>
-        <w:t xml:space="preserve"> // Cálculo de las diferencias.</w:t>
-      </w:r>
+        <w:t xml:space="preserve">        // </w:t>
+      </w:r>
+      <w:proofErr w:type="spellStart"/>
+      <w:proofErr w:type="gramStart"/>
+      <w:r>
+        <w:t>CÃ¡</w:t>
+      </w:r>
+      <w:proofErr w:type="gramEnd"/>
+      <w:r>
+        <w:t>lculo</w:t>
+      </w:r>
+      <w:proofErr w:type="spellEnd"/>
+      <w:r>
+        <w:t xml:space="preserve"> de las diferencias.</w:t>
+      </w:r>
+    </w:p>
+    <w:p>
+      <w:pPr>
+        <w:spacing w:after="0" w:line="240" w:lineRule="auto"/>
+      </w:pPr>
     </w:p>
     <w:p>
       <w:pPr>
@@ -1135,10 +1367,7 @@
       </w:r>
       <w:proofErr w:type="spellStart"/>
       <w:r>
-        <w:t>fecha</w:t>
-      </w:r>
-      <w:r>
-        <w:t>Nac.get</w:t>
+        <w:t>fechaNac.get</w:t>
       </w:r>
       <w:proofErr w:type="spellEnd"/>
       <w:r>
@@ -1157,8 +1386,25 @@
       <w:pPr>
         <w:spacing w:after="0" w:line="240" w:lineRule="auto"/>
       </w:pPr>
-      <w:r>
-        <w:t xml:space="preserve">        // Hay que comprobar si el día de su cumpleaños es posterior</w:t>
+    </w:p>
+    <w:p>
+      <w:pPr>
+        <w:spacing w:after="0" w:line="240" w:lineRule="auto"/>
+      </w:pPr>
+      <w:r>
+        <w:t xml:space="preserve">      </w:t>
+      </w:r>
+      <w:r>
+        <w:t xml:space="preserve">  // Hay que comprobar si el dí</w:t>
+      </w:r>
+      <w:r>
+        <w:t>a de su c</w:t>
+      </w:r>
+      <w:r>
+        <w:t>umpleaño</w:t>
+      </w:r>
+      <w:r>
+        <w:t>s es posterior</w:t>
       </w:r>
     </w:p>
     <w:p>
@@ -1174,7 +1420,13 @@
       </w:r>
       <w:proofErr w:type="gramEnd"/>
       <w:r>
-        <w:t xml:space="preserve"> la fecha actual, para restar 1 a la diferencia de años,</w:t>
+        <w:t xml:space="preserve"> la fecha actual, para</w:t>
+      </w:r>
+      <w:r>
+        <w:t xml:space="preserve"> restar 1 a la diferencia de añ</w:t>
+      </w:r>
+      <w:r>
+        <w:t>os,</w:t>
       </w:r>
     </w:p>
     <w:p>
@@ -1186,36 +1438,44 @@
       </w:r>
       <w:proofErr w:type="gramStart"/>
       <w:r>
-        <w:t>pue</w:t>
+        <w:t>pues</w:t>
+      </w:r>
+      <w:proofErr w:type="gramEnd"/>
+      <w:r>
+        <w:t xml:space="preserve"> años no ha sido su cumpleañ</w:t>
+      </w:r>
+      <w:r>
+        <w:t>os.</w:t>
+      </w:r>
+    </w:p>
+    <w:p>
+      <w:pPr>
+        <w:spacing w:after="0" w:line="240" w:lineRule="auto"/>
+      </w:pPr>
+    </w:p>
+    <w:p>
+      <w:pPr>
+        <w:spacing w:after="0" w:line="240" w:lineRule="auto"/>
+      </w:pPr>
+      <w:r>
+        <w:t xml:space="preserve">        </w:t>
+      </w:r>
+      <w:proofErr w:type="spellStart"/>
+      <w:proofErr w:type="gramStart"/>
+      <w:r>
+        <w:t>if</w:t>
+      </w:r>
+      <w:proofErr w:type="spellEnd"/>
+      <w:r>
+        <w:t>(</w:t>
+      </w:r>
+      <w:proofErr w:type="gramEnd"/>
+      <w:r>
+        <w:t>meses &lt; 0 // Años no es el mes de su cumpleaño</w:t>
       </w:r>
       <w:r>
         <w:t>s</w:t>
       </w:r>
-      <w:proofErr w:type="gramEnd"/>
-      <w:r>
-        <w:t xml:space="preserve"> aún no ha sido su cumpleaños.</w:t>
-      </w:r>
-    </w:p>
-    <w:p>
-      <w:pPr>
-        <w:spacing w:after="0" w:line="240" w:lineRule="auto"/>
-      </w:pPr>
-      <w:r>
-        <w:t xml:space="preserve">        </w:t>
-      </w:r>
-      <w:proofErr w:type="spellStart"/>
-      <w:proofErr w:type="gramStart"/>
-      <w:r>
-        <w:t>if</w:t>
-      </w:r>
-      <w:proofErr w:type="spellEnd"/>
-      <w:r>
-        <w:t>(</w:t>
-      </w:r>
-      <w:proofErr w:type="gramEnd"/>
-      <w:r>
-        <w:t>meses &lt; 0 // Aún no es el mes de su cumpleaños</w:t>
-      </w:r>
     </w:p>
     <w:p>
       <w:pPr>
@@ -1238,34 +1498,45 @@
       </w:r>
       <w:proofErr w:type="gramEnd"/>
       <w:r>
-        <w:t>/ o es el mes pero no ha llegado el día.</w:t>
-      </w:r>
-    </w:p>
-    <w:p>
-      <w:pPr>
-        <w:spacing w:after="0" w:line="240" w:lineRule="auto"/>
-      </w:pPr>
-      <w:r>
-        <w:t xml:space="preserve">            </w:t>
-      </w:r>
-      <w:proofErr w:type="gramStart"/>
-      <w:r>
-        <w:t>años--</w:t>
-      </w:r>
-      <w:proofErr w:type="gramEnd"/>
-      <w:r>
-        <w:t>;</w:t>
-      </w:r>
-    </w:p>
-    <w:p>
-      <w:pPr>
-        <w:spacing w:after="0" w:line="240" w:lineRule="auto"/>
-      </w:pPr>
-      <w:r>
-        <w:t xml:space="preserve">        }</w:t>
+        <w:t>/ o es el me</w:t>
+      </w:r>
+      <w:r>
+        <w:t>s pero no ha llegado el dí</w:t>
       </w:r>
       <w:bookmarkStart w:id="0" w:name="_GoBack"/>
       <w:bookmarkEnd w:id="0"/>
+      <w:r>
+        <w:t>a.</w:t>
+      </w:r>
+    </w:p>
+    <w:p>
+      <w:pPr>
+        <w:spacing w:after="0" w:line="240" w:lineRule="auto"/>
+      </w:pPr>
+      <w:r>
+        <w:t xml:space="preserve">            </w:t>
+      </w:r>
+      <w:proofErr w:type="gramStart"/>
+      <w:r>
+        <w:t>años--</w:t>
+      </w:r>
+      <w:proofErr w:type="gramEnd"/>
+      <w:r>
+        <w:t>;</w:t>
+      </w:r>
+    </w:p>
+    <w:p>
+      <w:pPr>
+        <w:spacing w:after="0" w:line="240" w:lineRule="auto"/>
+      </w:pPr>
+      <w:r>
+        <w:t xml:space="preserve">        }</w:t>
+      </w:r>
+    </w:p>
+    <w:p>
+      <w:pPr>
+        <w:spacing w:after="0" w:line="240" w:lineRule="auto"/>
+      </w:pPr>
     </w:p>
     <w:p>
       <w:pPr>
@@ -1289,11 +1560,21 @@
       <w:pPr>
         <w:spacing w:after="0" w:line="240" w:lineRule="auto"/>
       </w:pPr>
+    </w:p>
+    <w:p>
+      <w:pPr>
+        <w:spacing w:after="0" w:line="240" w:lineRule="auto"/>
+      </w:pPr>
       <w:r>
         <w:t xml:space="preserve">    }</w:t>
       </w:r>
-      <w:r>
-        <w:t xml:space="preserve"> </w:t>
+    </w:p>
+    <w:p>
+      <w:pPr>
+        <w:spacing w:after="0" w:line="240" w:lineRule="auto"/>
+      </w:pPr>
+      <w:r>
+        <w:t xml:space="preserve">    </w:t>
       </w:r>
     </w:p>
     <w:p>

</xml_diff>